<commit_message>
Add Docs and TestCases
</commit_message>
<xml_diff>
--- a/doc.docx
+++ b/doc.docx
@@ -140,6 +140,21 @@
       <w:proofErr w:type="spellEnd"/>
       <w:r>
         <w:t xml:space="preserve"> attributes</w:t>
+      </w:r>
+    </w:p>
+    <w:p/>
+    <w:p/>
+    <w:p>
+      <w:pPr>
+        <w:pStyle w:val="Heading1"/>
+      </w:pPr>
+      <w:r>
+        <w:t>Observer Design Pattern</w:t>
+      </w:r>
+    </w:p>
+    <w:p>
+      <w:r>
+        <w:t xml:space="preserve">Field that correspond to an Observable: </w:t>
       </w:r>
     </w:p>
     <w:sectPr>
@@ -579,16 +594,16 @@
       </w:rPr>
     </w:lvl>
   </w:abstractNum>
-  <w:num w:numId="1">
+  <w:num w:numId="1" w16cid:durableId="190185999">
     <w:abstractNumId w:val="0"/>
   </w:num>
-  <w:num w:numId="2">
+  <w:num w:numId="2" w16cid:durableId="1805856085">
     <w:abstractNumId w:val="1"/>
   </w:num>
-  <w:num w:numId="3">
+  <w:num w:numId="3" w16cid:durableId="863976603">
     <w:abstractNumId w:val="2"/>
   </w:num>
-  <w:num w:numId="4">
+  <w:num w:numId="4" w16cid:durableId="1061169619">
     <w:abstractNumId w:val="3"/>
   </w:num>
 </w:numbering>
@@ -993,6 +1008,27 @@
     <w:name w:val="Normal"/>
     <w:qFormat/>
   </w:style>
+  <w:style w:type="paragraph" w:styleId="Heading1">
+    <w:name w:val="heading 1"/>
+    <w:basedOn w:val="Normal"/>
+    <w:next w:val="Normal"/>
+    <w:link w:val="Heading1Char"/>
+    <w:uiPriority w:val="9"/>
+    <w:qFormat/>
+    <w:rsid w:val="00A50D50"/>
+    <w:pPr>
+      <w:keepNext/>
+      <w:keepLines/>
+      <w:spacing w:before="240" w:after="0"/>
+      <w:outlineLvl w:val="0"/>
+    </w:pPr>
+    <w:rPr>
+      <w:rFonts w:asciiTheme="majorHAnsi" w:eastAsiaTheme="majorEastAsia" w:hAnsiTheme="majorHAnsi" w:cstheme="majorBidi"/>
+      <w:color w:val="2F5496" w:themeColor="accent1" w:themeShade="BF"/>
+      <w:sz w:val="32"/>
+      <w:szCs w:val="32"/>
+    </w:rPr>
+  </w:style>
   <w:style w:type="character" w:default="1" w:styleId="DefaultParagraphFont">
     <w:name w:val="Default Paragraph Font"/>
     <w:uiPriority w:val="1"/>
@@ -1030,6 +1066,19 @@
       <w:ind w:left="720"/>
       <w:contextualSpacing/>
     </w:pPr>
+  </w:style>
+  <w:style w:type="character" w:customStyle="1" w:styleId="Heading1Char">
+    <w:name w:val="Heading 1 Char"/>
+    <w:basedOn w:val="DefaultParagraphFont"/>
+    <w:link w:val="Heading1"/>
+    <w:uiPriority w:val="9"/>
+    <w:rsid w:val="00A50D50"/>
+    <w:rPr>
+      <w:rFonts w:asciiTheme="majorHAnsi" w:eastAsiaTheme="majorEastAsia" w:hAnsiTheme="majorHAnsi" w:cstheme="majorBidi"/>
+      <w:color w:val="2F5496" w:themeColor="accent1" w:themeShade="BF"/>
+      <w:sz w:val="32"/>
+      <w:szCs w:val="32"/>
+    </w:rPr>
   </w:style>
 </w:styles>
 </file>

</xml_diff>